<commit_message>
Upgraded UI & Fixed Typos
</commit_message>
<xml_diff>
--- a/Topic.docx
+++ b/Topic.docx
@@ -4,7 +4,9 @@
   <w:body>
     <w:p>
       <w:pPr>
-        <w:rPr>
+        <w:jc w:val="center"/>
+        <w:rPr>
+          <w:rFonts w:ascii="Algerian" w:hAnsi="Algerian"/>
           <w:color w:val="FF0000"/>
           <w:sz w:val="96"/>
           <w:szCs w:val="96"/>
@@ -13,6 +15,7 @@
       </w:pPr>
       <w:r>
         <w:rPr>
+          <w:rFonts w:ascii="Algerian" w:hAnsi="Algerian"/>
           <w:color w:val="FF0000"/>
           <w:sz w:val="96"/>
           <w:szCs w:val="96"/>
@@ -23,7 +26,9 @@
     </w:p>
     <w:p>
       <w:pPr>
-        <w:rPr>
+        <w:jc w:val="center"/>
+        <w:rPr>
+          <w:rFonts w:ascii="Algerian" w:hAnsi="Algerian"/>
           <w:color w:val="0070C0"/>
           <w:sz w:val="56"/>
           <w:szCs w:val="56"/>
@@ -32,6 +37,7 @@
       </w:pPr>
       <w:r>
         <w:rPr>
+          <w:rFonts w:ascii="Algerian" w:hAnsi="Algerian"/>
           <w:color w:val="0070C0"/>
           <w:sz w:val="56"/>
           <w:szCs w:val="56"/>
@@ -48,20 +54,20 @@
           <w:numId w:val="1"/>
         </w:numPr>
         <w:rPr>
-          <w:lang w:val="en-US"/>
-        </w:rPr>
-      </w:pPr>
-      <w:r>
-        <w:rPr>
-          <w:lang w:val="en-US"/>
-        </w:rPr>
-        <w:t>Adding Subclasses/methods (as components) to it, for example salary calculation, Workload calculations, Overtime etc</w:t>
-      </w:r>
-      <w:r>
-        <w:rPr>
-          <w:lang w:val="en-US"/>
-        </w:rPr>
-        <w:t>.</w:t>
+          <w:rFonts w:ascii="Comic Sans MS" w:hAnsi="Comic Sans MS"/>
+          <w:sz w:val="24"/>
+          <w:szCs w:val="24"/>
+          <w:lang w:val="en-US"/>
+        </w:rPr>
+      </w:pPr>
+      <w:r>
+        <w:rPr>
+          <w:rFonts w:ascii="Comic Sans MS" w:hAnsi="Comic Sans MS"/>
+          <w:sz w:val="24"/>
+          <w:szCs w:val="24"/>
+          <w:lang w:val="en-US"/>
+        </w:rPr>
+        <w:t>This is a Java-Project to create, store and design Employee Database and their respective Payroll System.</w:t>
       </w:r>
     </w:p>
     <w:p>
@@ -72,14 +78,20 @@
           <w:numId w:val="1"/>
         </w:numPr>
         <w:rPr>
-          <w:lang w:val="en-US"/>
-        </w:rPr>
-      </w:pPr>
-      <w:r>
-        <w:rPr>
-          <w:lang w:val="en-US"/>
-        </w:rPr>
-        <w:t xml:space="preserve">Database to be stored as </w:t>
+          <w:rFonts w:ascii="Comic Sans MS" w:hAnsi="Comic Sans MS"/>
+          <w:sz w:val="24"/>
+          <w:szCs w:val="24"/>
+          <w:lang w:val="en-US"/>
+        </w:rPr>
+      </w:pPr>
+      <w:r>
+        <w:rPr>
+          <w:rFonts w:ascii="Comic Sans MS" w:hAnsi="Comic Sans MS"/>
+          <w:sz w:val="24"/>
+          <w:szCs w:val="24"/>
+          <w:lang w:val="en-US"/>
+        </w:rPr>
+        <w:t>It maintains the information about the personal details of their employees and their salaries.</w:t>
       </w:r>
     </w:p>
     <w:p>
@@ -87,17 +99,23 @@
         <w:pStyle w:val="ListParagraph"/>
         <w:numPr>
           <w:ilvl w:val="0"/>
-          <w:numId w:val="2"/>
+          <w:numId w:val="1"/>
         </w:numPr>
         <w:rPr>
-          <w:lang w:val="en-US"/>
-        </w:rPr>
-      </w:pPr>
-      <w:r>
-        <w:rPr>
-          <w:lang w:val="en-US"/>
-        </w:rPr>
-        <w:t>Java Database Connectivity (JDBC) using MYSQL</w:t>
+          <w:rFonts w:ascii="Comic Sans MS" w:hAnsi="Comic Sans MS"/>
+          <w:sz w:val="24"/>
+          <w:szCs w:val="24"/>
+          <w:lang w:val="en-US"/>
+        </w:rPr>
+      </w:pPr>
+      <w:r>
+        <w:rPr>
+          <w:rFonts w:ascii="Comic Sans MS" w:hAnsi="Comic Sans MS"/>
+          <w:sz w:val="24"/>
+          <w:szCs w:val="24"/>
+          <w:lang w:val="en-US"/>
+        </w:rPr>
+        <w:t>A Payroll System involves everything that has to do with the payment of employees and the filing of employment taxes enabling the users to create their payslip.</w:t>
       </w:r>
     </w:p>
     <w:p>
@@ -105,25 +123,575 @@
         <w:pStyle w:val="ListParagraph"/>
         <w:numPr>
           <w:ilvl w:val="0"/>
-          <w:numId w:val="2"/>
+          <w:numId w:val="1"/>
         </w:numPr>
         <w:rPr>
-          <w:lang w:val="en-US"/>
-        </w:rPr>
-      </w:pPr>
-      <w:r>
-        <w:rPr>
-          <w:lang w:val="en-US"/>
-        </w:rPr>
-        <w:t>File System (simple)</w:t>
-      </w:r>
-    </w:p>
-    <w:p>
-      <w:pPr>
-        <w:rPr>
-          <w:lang w:val="en-US"/>
-        </w:rPr>
-      </w:pPr>
+          <w:rFonts w:ascii="Comic Sans MS" w:hAnsi="Comic Sans MS"/>
+          <w:sz w:val="24"/>
+          <w:szCs w:val="24"/>
+          <w:lang w:val="en-US"/>
+        </w:rPr>
+      </w:pPr>
+      <w:r>
+        <w:rPr>
+          <w:rFonts w:ascii="Comic Sans MS" w:hAnsi="Comic Sans MS"/>
+          <w:sz w:val="24"/>
+          <w:szCs w:val="24"/>
+          <w:lang w:val="en-US"/>
+        </w:rPr>
+        <w:t>Adding Subclasses/methods (as components) to it, for example salary calculation, Workload calculations, Overtime etc.</w:t>
+      </w:r>
+    </w:p>
+    <w:p>
+      <w:pPr>
+        <w:pStyle w:val="ListParagraph"/>
+        <w:numPr>
+          <w:ilvl w:val="0"/>
+          <w:numId w:val="1"/>
+        </w:numPr>
+        <w:rPr>
+          <w:rFonts w:ascii="Comic Sans MS" w:hAnsi="Comic Sans MS"/>
+          <w:sz w:val="24"/>
+          <w:szCs w:val="24"/>
+          <w:lang w:val="en-US"/>
+        </w:rPr>
+      </w:pPr>
+      <w:r>
+        <w:rPr>
+          <w:rFonts w:ascii="Comic Sans MS" w:hAnsi="Comic Sans MS"/>
+          <w:sz w:val="24"/>
+          <w:szCs w:val="24"/>
+          <w:lang w:val="en-US"/>
+        </w:rPr>
+        <w:t>It includes keeping track of hours, calculating wages, withholding taxes and other deductions, printing and delivering checks and paying employment taxes to the government.</w:t>
+      </w:r>
+    </w:p>
+    <w:p>
+      <w:pPr>
+        <w:pStyle w:val="ListParagraph"/>
+        <w:numPr>
+          <w:ilvl w:val="0"/>
+          <w:numId w:val="1"/>
+        </w:numPr>
+        <w:rPr>
+          <w:rFonts w:ascii="Comic Sans MS" w:hAnsi="Comic Sans MS"/>
+          <w:sz w:val="24"/>
+          <w:szCs w:val="24"/>
+          <w:lang w:val="en-US"/>
+        </w:rPr>
+      </w:pPr>
+      <w:r>
+        <w:rPr>
+          <w:rFonts w:ascii="Comic Sans MS" w:hAnsi="Comic Sans MS"/>
+          <w:sz w:val="24"/>
+          <w:szCs w:val="24"/>
+          <w:lang w:val="en-US"/>
+        </w:rPr>
+        <w:t>This application thus is an ultimate suite of applications defined under various respective classes.</w:t>
+      </w:r>
+    </w:p>
+    <w:p>
+      <w:pPr>
+        <w:pStyle w:val="ListParagraph"/>
+        <w:numPr>
+          <w:ilvl w:val="0"/>
+          <w:numId w:val="1"/>
+        </w:numPr>
+        <w:rPr>
+          <w:rFonts w:ascii="Comic Sans MS" w:hAnsi="Comic Sans MS"/>
+          <w:sz w:val="24"/>
+          <w:szCs w:val="24"/>
+          <w:lang w:val="en-US"/>
+        </w:rPr>
+      </w:pPr>
+      <w:r>
+        <w:rPr>
+          <w:rFonts w:ascii="Comic Sans MS" w:hAnsi="Comic Sans MS"/>
+          <w:sz w:val="24"/>
+          <w:szCs w:val="24"/>
+          <w:lang w:val="en-US"/>
+        </w:rPr>
+        <w:t xml:space="preserve">Database to be stored </w:t>
+      </w:r>
+      <w:r>
+        <w:rPr>
+          <w:rFonts w:ascii="Comic Sans MS" w:hAnsi="Comic Sans MS"/>
+          <w:sz w:val="24"/>
+          <w:szCs w:val="24"/>
+          <w:lang w:val="en-US"/>
+        </w:rPr>
+        <w:t xml:space="preserve">using </w:t>
+      </w:r>
+      <w:r>
+        <w:rPr>
+          <w:rFonts w:ascii="Comic Sans MS" w:hAnsi="Comic Sans MS"/>
+          <w:sz w:val="24"/>
+          <w:szCs w:val="24"/>
+          <w:lang w:val="en-US"/>
+        </w:rPr>
+        <w:t xml:space="preserve">Java Database Connectivity (JDBC) </w:t>
+      </w:r>
+      <w:r>
+        <w:rPr>
+          <w:rFonts w:ascii="Comic Sans MS" w:hAnsi="Comic Sans MS"/>
+          <w:sz w:val="24"/>
+          <w:szCs w:val="24"/>
+          <w:lang w:val="en-US"/>
+        </w:rPr>
+        <w:t xml:space="preserve">as </w:t>
+      </w:r>
+      <w:r>
+        <w:rPr>
+          <w:rFonts w:ascii="Comic Sans MS" w:hAnsi="Comic Sans MS"/>
+          <w:sz w:val="24"/>
+          <w:szCs w:val="24"/>
+          <w:lang w:val="en-US"/>
+        </w:rPr>
+        <w:t>MYSQL</w:t>
+      </w:r>
+      <w:r>
+        <w:rPr>
+          <w:rFonts w:ascii="Comic Sans MS" w:hAnsi="Comic Sans MS"/>
+          <w:sz w:val="24"/>
+          <w:szCs w:val="24"/>
+          <w:lang w:val="en-US"/>
+        </w:rPr>
+        <w:t xml:space="preserve"> Relational database.</w:t>
+      </w:r>
+    </w:p>
+    <w:p>
+      <w:pPr>
+        <w:pStyle w:val="ListParagraph"/>
+        <w:rPr>
+          <w:rFonts w:ascii="Comic Sans MS" w:hAnsi="Comic Sans MS"/>
+          <w:sz w:val="24"/>
+          <w:szCs w:val="24"/>
+          <w:lang w:val="en-US"/>
+        </w:rPr>
+      </w:pPr>
+    </w:p>
+    <w:p>
+      <w:pPr>
+        <w:pStyle w:val="ListParagraph"/>
+        <w:rPr>
+          <w:rFonts w:ascii="Comic Sans MS" w:hAnsi="Comic Sans MS"/>
+          <w:sz w:val="24"/>
+          <w:szCs w:val="24"/>
+          <w:lang w:val="en-US"/>
+        </w:rPr>
+      </w:pPr>
+    </w:p>
+    <w:p>
+      <w:pPr>
+        <w:pStyle w:val="ListParagraph"/>
+        <w:rPr>
+          <w:rFonts w:ascii="Comic Sans MS" w:hAnsi="Comic Sans MS"/>
+          <w:sz w:val="24"/>
+          <w:szCs w:val="24"/>
+          <w:lang w:val="en-US"/>
+        </w:rPr>
+      </w:pPr>
+    </w:p>
+    <w:p>
+      <w:pPr>
+        <w:pStyle w:val="ListParagraph"/>
+        <w:rPr>
+          <w:rFonts w:ascii="Comic Sans MS" w:hAnsi="Comic Sans MS"/>
+          <w:sz w:val="24"/>
+          <w:szCs w:val="24"/>
+          <w:lang w:val="en-US"/>
+        </w:rPr>
+      </w:pPr>
+    </w:p>
+    <w:p>
+      <w:pPr>
+        <w:pStyle w:val="ListParagraph"/>
+        <w:rPr>
+          <w:rFonts w:ascii="Comic Sans MS" w:hAnsi="Comic Sans MS"/>
+          <w:sz w:val="24"/>
+          <w:szCs w:val="24"/>
+          <w:lang w:val="en-US"/>
+        </w:rPr>
+      </w:pPr>
+    </w:p>
+    <w:p>
+      <w:pPr>
+        <w:pStyle w:val="ListParagraph"/>
+        <w:rPr>
+          <w:rFonts w:ascii="Comic Sans MS" w:hAnsi="Comic Sans MS"/>
+          <w:sz w:val="24"/>
+          <w:szCs w:val="24"/>
+          <w:lang w:val="en-US"/>
+        </w:rPr>
+      </w:pPr>
+    </w:p>
+    <w:p>
+      <w:pPr>
+        <w:pStyle w:val="ListParagraph"/>
+        <w:rPr>
+          <w:rFonts w:ascii="Comic Sans MS" w:hAnsi="Comic Sans MS"/>
+          <w:sz w:val="24"/>
+          <w:szCs w:val="24"/>
+          <w:lang w:val="en-US"/>
+        </w:rPr>
+      </w:pPr>
+    </w:p>
+    <w:p>
+      <w:pPr>
+        <w:pStyle w:val="ListParagraph"/>
+        <w:rPr>
+          <w:rFonts w:ascii="Comic Sans MS" w:hAnsi="Comic Sans MS"/>
+          <w:sz w:val="24"/>
+          <w:szCs w:val="24"/>
+          <w:lang w:val="en-US"/>
+        </w:rPr>
+      </w:pPr>
+    </w:p>
+    <w:p>
+      <w:pPr>
+        <w:pStyle w:val="ListParagraph"/>
+        <w:rPr>
+          <w:rFonts w:ascii="Comic Sans MS" w:hAnsi="Comic Sans MS"/>
+          <w:sz w:val="24"/>
+          <w:szCs w:val="24"/>
+          <w:lang w:val="en-US"/>
+        </w:rPr>
+      </w:pPr>
+    </w:p>
+    <w:p>
+      <w:pPr>
+        <w:pStyle w:val="ListParagraph"/>
+        <w:rPr>
+          <w:rFonts w:ascii="Comic Sans MS" w:hAnsi="Comic Sans MS"/>
+          <w:sz w:val="24"/>
+          <w:szCs w:val="24"/>
+          <w:lang w:val="en-US"/>
+        </w:rPr>
+      </w:pPr>
+    </w:p>
+    <w:p>
+      <w:pPr>
+        <w:pStyle w:val="ListParagraph"/>
+        <w:rPr>
+          <w:rFonts w:ascii="Comic Sans MS" w:hAnsi="Comic Sans MS"/>
+          <w:sz w:val="24"/>
+          <w:szCs w:val="24"/>
+          <w:lang w:val="en-US"/>
+        </w:rPr>
+      </w:pPr>
+    </w:p>
+    <w:p>
+      <w:pPr>
+        <w:pStyle w:val="ListParagraph"/>
+        <w:rPr>
+          <w:rFonts w:ascii="Comic Sans MS" w:hAnsi="Comic Sans MS"/>
+          <w:sz w:val="24"/>
+          <w:szCs w:val="24"/>
+          <w:lang w:val="en-US"/>
+        </w:rPr>
+      </w:pPr>
+    </w:p>
+    <w:p>
+      <w:pPr>
+        <w:pStyle w:val="ListParagraph"/>
+        <w:rPr>
+          <w:rFonts w:ascii="Comic Sans MS" w:hAnsi="Comic Sans MS"/>
+          <w:sz w:val="24"/>
+          <w:szCs w:val="24"/>
+          <w:lang w:val="en-US"/>
+        </w:rPr>
+      </w:pPr>
+    </w:p>
+    <w:p>
+      <w:pPr>
+        <w:pStyle w:val="ListParagraph"/>
+        <w:rPr>
+          <w:rFonts w:ascii="Comic Sans MS" w:hAnsi="Comic Sans MS"/>
+          <w:sz w:val="24"/>
+          <w:szCs w:val="24"/>
+          <w:lang w:val="en-US"/>
+        </w:rPr>
+      </w:pPr>
+    </w:p>
+    <w:p>
+      <w:pPr>
+        <w:pStyle w:val="ListParagraph"/>
+        <w:rPr>
+          <w:rFonts w:ascii="Comic Sans MS" w:hAnsi="Comic Sans MS"/>
+          <w:sz w:val="24"/>
+          <w:szCs w:val="24"/>
+          <w:lang w:val="en-US"/>
+        </w:rPr>
+      </w:pPr>
+    </w:p>
+    <w:p>
+      <w:pPr>
+        <w:pStyle w:val="ListParagraph"/>
+        <w:jc w:val="center"/>
+        <w:rPr>
+          <w:rFonts w:ascii="Algerian" w:hAnsi="Algerian"/>
+          <w:color w:val="0070C0"/>
+          <w:sz w:val="56"/>
+          <w:szCs w:val="56"/>
+          <w:lang w:val="en-US"/>
+        </w:rPr>
+      </w:pPr>
+      <w:r>
+        <w:rPr>
+          <w:rFonts w:ascii="Algerian" w:hAnsi="Algerian"/>
+          <w:color w:val="0070C0"/>
+          <w:sz w:val="56"/>
+          <w:szCs w:val="56"/>
+          <w:lang w:val="en-US"/>
+        </w:rPr>
+        <w:lastRenderedPageBreak/>
+        <w:t>Sequential Diagrams -</w:t>
+      </w:r>
+    </w:p>
+    <w:p>
+      <w:pPr>
+        <w:pStyle w:val="ListParagraph"/>
+        <w:rPr>
+          <w:rFonts w:ascii="Comic Sans MS" w:hAnsi="Comic Sans MS"/>
+          <w:sz w:val="24"/>
+          <w:szCs w:val="24"/>
+          <w:lang w:val="en-US"/>
+        </w:rPr>
+      </w:pPr>
+    </w:p>
+    <w:p>
+      <w:pPr>
+        <w:rPr>
+          <w:lang w:val="en-US"/>
+        </w:rPr>
+      </w:pPr>
+      <w:r>
+        <w:rPr>
+          <w:noProof/>
+          <w:lang w:val="en-US"/>
+        </w:rPr>
+        <w:drawing>
+          <wp:inline distT="0" distB="0" distL="0" distR="0" wp14:anchorId="29B947CE" wp14:editId="252B55B4">
+            <wp:extent cx="5731510" cy="4838700"/>
+            <wp:effectExtent l="0" t="0" r="2540" b="0"/>
+            <wp:docPr id="1" name="Picture 1"/>
+            <wp:cNvGraphicFramePr>
+              <a:graphicFrameLocks xmlns:a="http://schemas.openxmlformats.org/drawingml/2006/main" noChangeAspect="1"/>
+            </wp:cNvGraphicFramePr>
+            <a:graphic xmlns:a="http://schemas.openxmlformats.org/drawingml/2006/main">
+              <a:graphicData uri="http://schemas.openxmlformats.org/drawingml/2006/picture">
+                <pic:pic xmlns:pic="http://schemas.openxmlformats.org/drawingml/2006/picture">
+                  <pic:nvPicPr>
+                    <pic:cNvPr id="1" name="Picture 1"/>
+                    <pic:cNvPicPr/>
+                  </pic:nvPicPr>
+                  <pic:blipFill>
+                    <a:blip r:embed="rId5">
+                      <a:extLst>
+                        <a:ext uri="{28A0092B-C50C-407E-A947-70E740481C1C}">
+                          <a14:useLocalDpi xmlns:a14="http://schemas.microsoft.com/office/drawing/2010/main" val="0"/>
+                        </a:ext>
+                      </a:extLst>
+                    </a:blip>
+                    <a:stretch>
+                      <a:fillRect/>
+                    </a:stretch>
+                  </pic:blipFill>
+                  <pic:spPr>
+                    <a:xfrm>
+                      <a:off x="0" y="0"/>
+                      <a:ext cx="5731510" cy="4838700"/>
+                    </a:xfrm>
+                    <a:prstGeom prst="rect">
+                      <a:avLst/>
+                    </a:prstGeom>
+                  </pic:spPr>
+                </pic:pic>
+              </a:graphicData>
+            </a:graphic>
+          </wp:inline>
+        </w:drawing>
+      </w:r>
+    </w:p>
+    <w:p>
+      <w:pPr>
+        <w:rPr>
+          <w:lang w:val="en-US"/>
+        </w:rPr>
+      </w:pPr>
+    </w:p>
+    <w:p>
+      <w:pPr>
+        <w:rPr>
+          <w:lang w:val="en-US"/>
+        </w:rPr>
+      </w:pPr>
+    </w:p>
+    <w:p>
+      <w:pPr>
+        <w:rPr>
+          <w:lang w:val="en-US"/>
+        </w:rPr>
+      </w:pPr>
+    </w:p>
+    <w:p>
+      <w:pPr>
+        <w:rPr>
+          <w:lang w:val="en-US"/>
+        </w:rPr>
+      </w:pPr>
+    </w:p>
+    <w:p>
+      <w:pPr>
+        <w:rPr>
+          <w:lang w:val="en-US"/>
+        </w:rPr>
+      </w:pPr>
+    </w:p>
+    <w:p>
+      <w:pPr>
+        <w:rPr>
+          <w:lang w:val="en-US"/>
+        </w:rPr>
+      </w:pPr>
+    </w:p>
+    <w:p>
+      <w:pPr>
+        <w:rPr>
+          <w:lang w:val="en-US"/>
+        </w:rPr>
+      </w:pPr>
+    </w:p>
+    <w:p>
+      <w:pPr>
+        <w:rPr>
+          <w:lang w:val="en-US"/>
+        </w:rPr>
+      </w:pPr>
+    </w:p>
+    <w:p>
+      <w:pPr>
+        <w:rPr>
+          <w:lang w:val="en-US"/>
+        </w:rPr>
+      </w:pPr>
+    </w:p>
+    <w:p>
+      <w:pPr>
+        <w:rPr>
+          <w:lang w:val="en-US"/>
+        </w:rPr>
+      </w:pPr>
+    </w:p>
+    <w:p>
+      <w:pPr>
+        <w:rPr>
+          <w:lang w:val="en-US"/>
+        </w:rPr>
+      </w:pPr>
+    </w:p>
+    <w:p>
+      <w:pPr>
+        <w:rPr>
+          <w:lang w:val="en-US"/>
+        </w:rPr>
+      </w:pPr>
+      <w:r>
+        <w:rPr>
+          <w:noProof/>
+          <w:lang w:val="en-US"/>
+        </w:rPr>
+        <w:lastRenderedPageBreak/>
+        <w:drawing>
+          <wp:inline distT="0" distB="0" distL="0" distR="0" wp14:anchorId="64EF86F8" wp14:editId="5FC349DE">
+            <wp:extent cx="5731510" cy="5380074"/>
+            <wp:effectExtent l="0" t="0" r="2540" b="0"/>
+            <wp:docPr id="2" name="Picture 2"/>
+            <wp:cNvGraphicFramePr>
+              <a:graphicFrameLocks xmlns:a="http://schemas.openxmlformats.org/drawingml/2006/main" noChangeAspect="1"/>
+            </wp:cNvGraphicFramePr>
+            <a:graphic xmlns:a="http://schemas.openxmlformats.org/drawingml/2006/main">
+              <a:graphicData uri="http://schemas.openxmlformats.org/drawingml/2006/picture">
+                <pic:pic xmlns:pic="http://schemas.openxmlformats.org/drawingml/2006/picture">
+                  <pic:nvPicPr>
+                    <pic:cNvPr id="2" name="Picture 2"/>
+                    <pic:cNvPicPr/>
+                  </pic:nvPicPr>
+                  <pic:blipFill>
+                    <a:blip r:embed="rId6">
+                      <a:extLst>
+                        <a:ext uri="{28A0092B-C50C-407E-A947-70E740481C1C}">
+                          <a14:useLocalDpi xmlns:a14="http://schemas.microsoft.com/office/drawing/2010/main" val="0"/>
+                        </a:ext>
+                      </a:extLst>
+                    </a:blip>
+                    <a:stretch>
+                      <a:fillRect/>
+                    </a:stretch>
+                  </pic:blipFill>
+                  <pic:spPr>
+                    <a:xfrm>
+                      <a:off x="0" y="0"/>
+                      <a:ext cx="5734044" cy="5382452"/>
+                    </a:xfrm>
+                    <a:prstGeom prst="rect">
+                      <a:avLst/>
+                    </a:prstGeom>
+                  </pic:spPr>
+                </pic:pic>
+              </a:graphicData>
+            </a:graphic>
+          </wp:inline>
+        </w:drawing>
+      </w:r>
+      <w:r>
+        <w:rPr>
+          <w:noProof/>
+          <w:lang w:val="en-US"/>
+        </w:rPr>
+        <w:lastRenderedPageBreak/>
+        <w:drawing>
+          <wp:inline distT="0" distB="0" distL="0" distR="0" wp14:anchorId="070C79D1" wp14:editId="47AB0DFB">
+            <wp:extent cx="5731510" cy="5665470"/>
+            <wp:effectExtent l="0" t="0" r="2540" b="0"/>
+            <wp:docPr id="4" name="Picture 4"/>
+            <wp:cNvGraphicFramePr>
+              <a:graphicFrameLocks xmlns:a="http://schemas.openxmlformats.org/drawingml/2006/main" noChangeAspect="1"/>
+            </wp:cNvGraphicFramePr>
+            <a:graphic xmlns:a="http://schemas.openxmlformats.org/drawingml/2006/main">
+              <a:graphicData uri="http://schemas.openxmlformats.org/drawingml/2006/picture">
+                <pic:pic xmlns:pic="http://schemas.openxmlformats.org/drawingml/2006/picture">
+                  <pic:nvPicPr>
+                    <pic:cNvPr id="4" name="Picture 4"/>
+                    <pic:cNvPicPr/>
+                  </pic:nvPicPr>
+                  <pic:blipFill>
+                    <a:blip r:embed="rId7">
+                      <a:extLst>
+                        <a:ext uri="{28A0092B-C50C-407E-A947-70E740481C1C}">
+                          <a14:useLocalDpi xmlns:a14="http://schemas.microsoft.com/office/drawing/2010/main" val="0"/>
+                        </a:ext>
+                      </a:extLst>
+                    </a:blip>
+                    <a:stretch>
+                      <a:fillRect/>
+                    </a:stretch>
+                  </pic:blipFill>
+                  <pic:spPr>
+                    <a:xfrm>
+                      <a:off x="0" y="0"/>
+                      <a:ext cx="5731510" cy="5665470"/>
+                    </a:xfrm>
+                    <a:prstGeom prst="rect">
+                      <a:avLst/>
+                    </a:prstGeom>
+                  </pic:spPr>
+                </pic:pic>
+              </a:graphicData>
+            </a:graphic>
+          </wp:inline>
+        </w:drawing>
+      </w:r>
     </w:p>
     <w:sectPr>
       <w:pgSz w:w="11906" w:h="16838"/>
@@ -470,6 +1038,7 @@
     <w:lsdException w:name="HTML Sample" w:semiHidden="1" w:unhideWhenUsed="1"/>
     <w:lsdException w:name="HTML Typewriter" w:semiHidden="1" w:unhideWhenUsed="1"/>
     <w:lsdException w:name="HTML Variable" w:semiHidden="1" w:unhideWhenUsed="1"/>
+    <w:lsdException w:name="Normal Table" w:semiHidden="1" w:unhideWhenUsed="1"/>
     <w:lsdException w:name="annotation subject" w:semiHidden="1" w:unhideWhenUsed="1"/>
     <w:lsdException w:name="No List" w:semiHidden="1" w:unhideWhenUsed="1"/>
     <w:lsdException w:name="Outline List 1" w:semiHidden="1" w:unhideWhenUsed="1"/>
@@ -516,8 +1085,10 @@
     <w:lsdException w:name="Table Subtle 2" w:semiHidden="1" w:unhideWhenUsed="1"/>
     <w:lsdException w:name="Table Web 1" w:semiHidden="1" w:unhideWhenUsed="1"/>
     <w:lsdException w:name="Table Web 2" w:semiHidden="1" w:unhideWhenUsed="1"/>
+    <w:lsdException w:name="Table Web 3" w:semiHidden="1" w:unhideWhenUsed="1"/>
     <w:lsdException w:name="Balloon Text" w:semiHidden="1" w:unhideWhenUsed="1"/>
     <w:lsdException w:name="Table Grid" w:uiPriority="39"/>
+    <w:lsdException w:name="Table Theme" w:semiHidden="1" w:unhideWhenUsed="1"/>
     <w:lsdException w:name="Placeholder Text" w:semiHidden="1"/>
     <w:lsdException w:name="No Spacing" w:uiPriority="1" w:qFormat="1"/>
     <w:lsdException w:name="Light Shading" w:uiPriority="60"/>

</xml_diff>